<commit_message>
updated statlibrary, formula sheet, and added question and answer from the new lesson in report
</commit_message>
<xml_diff>
--- a/Project 2/Documents/StatsLibrary Manual.docx
+++ b/Project 2/Documents/StatsLibrary Manual.docx
@@ -5820,39 +5820,7 @@
           <w:sz w:val="28"/>
           <w:szCs w:val="28"/>
         </w:rPr>
-        <w:t xml:space="preserve">ed on the given </w:t>
-      </w:r>
-      <w:r>
-        <w:rPr>
-          <w:rFonts w:ascii="Roboto" w:hAnsi="Roboto"/>
-          <w:sz w:val="28"/>
-          <w:szCs w:val="28"/>
-        </w:rPr>
-        <w:t>alpha</w:t>
-      </w:r>
-      <w:r>
-        <w:rPr>
-          <w:rFonts w:ascii="Roboto" w:hAnsi="Roboto"/>
-          <w:sz w:val="28"/>
-          <w:szCs w:val="28"/>
-        </w:rPr>
-        <w:t xml:space="preserve"> and </w:t>
-      </w:r>
-      <w:r>
-        <w:rPr>
-          <w:rFonts w:ascii="Roboto" w:hAnsi="Roboto"/>
-          <w:sz w:val="28"/>
-          <w:szCs w:val="28"/>
-        </w:rPr>
-        <w:t>beta</w:t>
-      </w:r>
-      <w:r>
-        <w:rPr>
-          <w:rFonts w:ascii="Roboto" w:hAnsi="Roboto"/>
-          <w:sz w:val="28"/>
-          <w:szCs w:val="28"/>
-        </w:rPr>
-        <w:t xml:space="preserve"> value</w:t>
+        <w:t>ed on the given alpha and beta value</w:t>
       </w:r>
       <w:r>
         <w:rPr>
@@ -6045,15 +6013,7 @@
           <w:sz w:val="28"/>
           <w:szCs w:val="28"/>
         </w:rPr>
-        <w:t>gamma</w:t>
-      </w:r>
-      <w:r>
-        <w:rPr>
-          <w:rFonts w:ascii="Roboto" w:hAnsi="Roboto"/>
-          <w:sz w:val="28"/>
-          <w:szCs w:val="28"/>
-        </w:rPr>
-        <w:t>Variance</w:t>
+        <w:t>gammaVariance</w:t>
       </w:r>
       <w:proofErr w:type="spellEnd"/>
       <w:r>
@@ -6062,23 +6022,7 @@
           <w:sz w:val="28"/>
           <w:szCs w:val="28"/>
         </w:rPr>
-        <w:t xml:space="preserve"> function will calculate the </w:t>
-      </w:r>
-      <w:r>
-        <w:rPr>
-          <w:rFonts w:ascii="Roboto" w:hAnsi="Roboto"/>
-          <w:sz w:val="28"/>
-          <w:szCs w:val="28"/>
-        </w:rPr>
-        <w:t>variance</w:t>
-      </w:r>
-      <w:r>
-        <w:rPr>
-          <w:rFonts w:ascii="Roboto" w:hAnsi="Roboto"/>
-          <w:sz w:val="28"/>
-          <w:szCs w:val="28"/>
-        </w:rPr>
-        <w:t xml:space="preserve"> value ba</w:t>
+        <w:t xml:space="preserve"> function will calculate the variance value ba</w:t>
       </w:r>
       <w:r>
         <w:rPr>
@@ -6372,23 +6316,7 @@
           <w:sz w:val="28"/>
           <w:szCs w:val="28"/>
         </w:rPr>
-        <w:t xml:space="preserve">ed on the given </w:t>
-      </w:r>
-      <w:r>
-        <w:rPr>
-          <w:rFonts w:ascii="Roboto" w:hAnsi="Roboto"/>
-          <w:sz w:val="28"/>
-          <w:szCs w:val="28"/>
-        </w:rPr>
-        <w:t>v</w:t>
-      </w:r>
-      <w:r>
-        <w:rPr>
-          <w:rFonts w:ascii="Roboto" w:hAnsi="Roboto"/>
-          <w:sz w:val="28"/>
-          <w:szCs w:val="28"/>
-        </w:rPr>
-        <w:t xml:space="preserve"> value. The function will </w:t>
+        <w:t xml:space="preserve">ed on the given v value. The function will </w:t>
       </w:r>
       <w:r>
         <w:rPr>
@@ -6578,23 +6506,7 @@
           <w:sz w:val="28"/>
           <w:szCs w:val="28"/>
         </w:rPr>
-        <w:t xml:space="preserve"> function will calculate the </w:t>
-      </w:r>
-      <w:r>
-        <w:rPr>
-          <w:rFonts w:ascii="Roboto" w:hAnsi="Roboto"/>
-          <w:sz w:val="28"/>
-          <w:szCs w:val="28"/>
-        </w:rPr>
-        <w:t>variance</w:t>
-      </w:r>
-      <w:r>
-        <w:rPr>
-          <w:rFonts w:ascii="Roboto" w:hAnsi="Roboto"/>
-          <w:sz w:val="28"/>
-          <w:szCs w:val="28"/>
-        </w:rPr>
-        <w:t xml:space="preserve"> value ba</w:t>
+        <w:t xml:space="preserve"> function will calculate the variance value ba</w:t>
       </w:r>
       <w:r>
         <w:rPr>
@@ -6828,23 +6740,7 @@
           <w:sz w:val="28"/>
           <w:szCs w:val="28"/>
         </w:rPr>
-        <w:t xml:space="preserve">ed on the given </w:t>
-      </w:r>
-      <w:r>
-        <w:rPr>
-          <w:rFonts w:ascii="Roboto" w:hAnsi="Roboto"/>
-          <w:sz w:val="28"/>
-          <w:szCs w:val="28"/>
-        </w:rPr>
-        <w:t>beta</w:t>
-      </w:r>
-      <w:r>
-        <w:rPr>
-          <w:rFonts w:ascii="Roboto" w:hAnsi="Roboto"/>
-          <w:sz w:val="28"/>
-          <w:szCs w:val="28"/>
-        </w:rPr>
-        <w:t xml:space="preserve"> value. The function will </w:t>
+        <w:t xml:space="preserve">ed on the given beta value. The function will </w:t>
       </w:r>
       <w:r>
         <w:rPr>
@@ -7020,15 +6916,7 @@
           <w:sz w:val="28"/>
           <w:szCs w:val="28"/>
         </w:rPr>
-        <w:t>exponential</w:t>
-      </w:r>
-      <w:r>
-        <w:rPr>
-          <w:rFonts w:ascii="Roboto" w:hAnsi="Roboto"/>
-          <w:sz w:val="28"/>
-          <w:szCs w:val="28"/>
-        </w:rPr>
-        <w:t>Variance</w:t>
+        <w:t>exponentialVariance</w:t>
       </w:r>
       <w:proofErr w:type="spellEnd"/>
       <w:r>
@@ -7037,23 +6925,7 @@
           <w:sz w:val="28"/>
           <w:szCs w:val="28"/>
         </w:rPr>
-        <w:t xml:space="preserve"> function will calculate the </w:t>
-      </w:r>
-      <w:r>
-        <w:rPr>
-          <w:rFonts w:ascii="Roboto" w:hAnsi="Roboto"/>
-          <w:sz w:val="28"/>
-          <w:szCs w:val="28"/>
-        </w:rPr>
-        <w:t>variance</w:t>
-      </w:r>
-      <w:r>
-        <w:rPr>
-          <w:rFonts w:ascii="Roboto" w:hAnsi="Roboto"/>
-          <w:sz w:val="28"/>
-          <w:szCs w:val="28"/>
-        </w:rPr>
-        <w:t xml:space="preserve"> value ba</w:t>
+        <w:t xml:space="preserve"> function will calculate the variance value ba</w:t>
       </w:r>
       <w:r>
         <w:rPr>
@@ -7165,6 +7037,1070 @@
           <w:szCs w:val="32"/>
         </w:rPr>
       </w:pPr>
+    </w:p>
+    <w:p>
+      <w:pPr>
+        <w:rPr>
+          <w:rFonts w:ascii="Roboto" w:hAnsi="Roboto"/>
+          <w:b/>
+          <w:bCs/>
+          <w:sz w:val="32"/>
+          <w:szCs w:val="32"/>
+        </w:rPr>
+      </w:pPr>
+      <w:proofErr w:type="spellStart"/>
+      <w:r>
+        <w:rPr>
+          <w:rFonts w:ascii="Roboto" w:hAnsi="Roboto"/>
+          <w:b/>
+          <w:bCs/>
+          <w:sz w:val="32"/>
+          <w:szCs w:val="32"/>
+        </w:rPr>
+        <w:t>normal</w:t>
+      </w:r>
+      <w:r>
+        <w:rPr>
+          <w:rFonts w:ascii="Roboto" w:hAnsi="Roboto"/>
+          <w:b/>
+          <w:bCs/>
+          <w:sz w:val="32"/>
+          <w:szCs w:val="32"/>
+        </w:rPr>
+        <w:t>Expected</w:t>
+      </w:r>
+      <w:proofErr w:type="spellEnd"/>
+      <w:r>
+        <w:rPr>
+          <w:rFonts w:ascii="Roboto" w:hAnsi="Roboto"/>
+          <w:b/>
+          <w:bCs/>
+          <w:sz w:val="32"/>
+          <w:szCs w:val="32"/>
+        </w:rPr>
+        <w:t xml:space="preserve"> Function</w:t>
+      </w:r>
+    </w:p>
+    <w:p>
+      <w:pPr>
+        <w:rPr>
+          <w:rFonts w:ascii="Roboto" w:hAnsi="Roboto"/>
+          <w:sz w:val="28"/>
+          <w:szCs w:val="28"/>
+        </w:rPr>
+      </w:pPr>
+      <w:r>
+        <w:rPr>
+          <w:rFonts w:ascii="Roboto" w:hAnsi="Roboto"/>
+          <w:sz w:val="28"/>
+          <w:szCs w:val="28"/>
+        </w:rPr>
+        <w:t xml:space="preserve">The </w:t>
+      </w:r>
+      <w:proofErr w:type="spellStart"/>
+      <w:r>
+        <w:rPr>
+          <w:rFonts w:ascii="Roboto" w:hAnsi="Roboto"/>
+          <w:sz w:val="28"/>
+          <w:szCs w:val="28"/>
+        </w:rPr>
+        <w:t>normal</w:t>
+      </w:r>
+      <w:r>
+        <w:rPr>
+          <w:rFonts w:ascii="Roboto" w:hAnsi="Roboto"/>
+          <w:sz w:val="28"/>
+          <w:szCs w:val="28"/>
+        </w:rPr>
+        <w:t>Expected</w:t>
+      </w:r>
+      <w:proofErr w:type="spellEnd"/>
+      <w:r>
+        <w:rPr>
+          <w:rFonts w:ascii="Roboto" w:hAnsi="Roboto"/>
+          <w:sz w:val="28"/>
+          <w:szCs w:val="28"/>
+        </w:rPr>
+        <w:t xml:space="preserve"> function will calculate the expected value ba</w:t>
+      </w:r>
+      <w:r>
+        <w:rPr>
+          <w:rFonts w:ascii="Roboto" w:hAnsi="Roboto"/>
+          <w:sz w:val="28"/>
+          <w:szCs w:val="28"/>
+        </w:rPr>
+        <w:t>s</w:t>
+      </w:r>
+      <w:r>
+        <w:rPr>
+          <w:rFonts w:ascii="Roboto" w:hAnsi="Roboto"/>
+          <w:sz w:val="28"/>
+          <w:szCs w:val="28"/>
+        </w:rPr>
+        <w:t>ed on the given</w:t>
+      </w:r>
+      <w:r>
+        <w:rPr>
+          <w:rFonts w:ascii="Roboto" w:hAnsi="Roboto"/>
+          <w:sz w:val="28"/>
+          <w:szCs w:val="28"/>
+        </w:rPr>
+        <w:t xml:space="preserve"> mu</w:t>
+      </w:r>
+      <w:r>
+        <w:rPr>
+          <w:rFonts w:ascii="Roboto" w:hAnsi="Roboto"/>
+          <w:sz w:val="28"/>
+          <w:szCs w:val="28"/>
+        </w:rPr>
+        <w:t xml:space="preserve"> value. The function will </w:t>
+      </w:r>
+      <w:r>
+        <w:rPr>
+          <w:rFonts w:ascii="Roboto" w:hAnsi="Roboto"/>
+          <w:sz w:val="28"/>
+          <w:szCs w:val="28"/>
+        </w:rPr>
+        <w:t>s</w:t>
+      </w:r>
+      <w:r>
+        <w:rPr>
+          <w:rFonts w:ascii="Roboto" w:hAnsi="Roboto"/>
+          <w:sz w:val="28"/>
+          <w:szCs w:val="28"/>
+        </w:rPr>
+        <w:t>imply return the value ba</w:t>
+      </w:r>
+      <w:r>
+        <w:rPr>
+          <w:rFonts w:ascii="Roboto" w:hAnsi="Roboto"/>
+          <w:sz w:val="28"/>
+          <w:szCs w:val="28"/>
+        </w:rPr>
+        <w:t>s</w:t>
+      </w:r>
+      <w:r>
+        <w:rPr>
+          <w:rFonts w:ascii="Roboto" w:hAnsi="Roboto"/>
+          <w:sz w:val="28"/>
+          <w:szCs w:val="28"/>
+        </w:rPr>
+        <w:t>ed on the equation below.</w:t>
+      </w:r>
+    </w:p>
+    <w:p>
+      <w:pPr>
+        <w:rPr>
+          <w:rFonts w:ascii="Roboto" w:eastAsiaTheme="minorEastAsia" w:hAnsi="Roboto"/>
+          <w:sz w:val="24"/>
+          <w:szCs w:val="24"/>
+        </w:rPr>
+      </w:pPr>
+      <m:oMathPara>
+        <m:oMath>
+          <m:r>
+            <w:rPr>
+              <w:rFonts w:ascii="Cambria Math" w:eastAsiaTheme="minorEastAsia" w:hAnsi="Cambria Math"/>
+              <w:sz w:val="24"/>
+              <w:szCs w:val="24"/>
+            </w:rPr>
+            <m:t>μ=E</m:t>
+          </m:r>
+          <m:d>
+            <m:dPr>
+              <m:ctrlPr>
+                <w:rPr>
+                  <w:rFonts w:ascii="Cambria Math" w:eastAsiaTheme="minorEastAsia" w:hAnsi="Cambria Math"/>
+                  <w:i/>
+                  <w:sz w:val="24"/>
+                  <w:szCs w:val="24"/>
+                </w:rPr>
+              </m:ctrlPr>
+            </m:dPr>
+            <m:e>
+              <m:r>
+                <w:rPr>
+                  <w:rFonts w:ascii="Cambria Math" w:eastAsiaTheme="minorEastAsia" w:hAnsi="Cambria Math"/>
+                  <w:sz w:val="24"/>
+                  <w:szCs w:val="24"/>
+                </w:rPr>
+                <m:t>Y</m:t>
+              </m:r>
+            </m:e>
+          </m:d>
+          <m:r>
+            <w:rPr>
+              <w:rFonts w:ascii="Cambria Math" w:eastAsiaTheme="minorEastAsia" w:hAnsi="Cambria Math"/>
+              <w:sz w:val="24"/>
+              <w:szCs w:val="24"/>
+            </w:rPr>
+            <m:t>= μ</m:t>
+          </m:r>
+        </m:oMath>
+      </m:oMathPara>
+    </w:p>
+    <w:p>
+      <w:pPr>
+        <w:rPr>
+          <w:rFonts w:ascii="Roboto" w:hAnsi="Roboto"/>
+          <w:b/>
+          <w:bCs/>
+          <w:sz w:val="32"/>
+          <w:szCs w:val="32"/>
+        </w:rPr>
+      </w:pPr>
+    </w:p>
+    <w:p>
+      <w:pPr>
+        <w:rPr>
+          <w:rFonts w:ascii="Roboto" w:hAnsi="Roboto"/>
+          <w:b/>
+          <w:bCs/>
+          <w:sz w:val="32"/>
+          <w:szCs w:val="32"/>
+        </w:rPr>
+      </w:pPr>
+      <w:proofErr w:type="spellStart"/>
+      <w:r>
+        <w:rPr>
+          <w:rFonts w:ascii="Roboto" w:hAnsi="Roboto"/>
+          <w:b/>
+          <w:bCs/>
+          <w:sz w:val="32"/>
+          <w:szCs w:val="32"/>
+        </w:rPr>
+        <w:t>normal</w:t>
+      </w:r>
+      <w:r>
+        <w:rPr>
+          <w:rFonts w:ascii="Roboto" w:hAnsi="Roboto"/>
+          <w:b/>
+          <w:bCs/>
+          <w:sz w:val="32"/>
+          <w:szCs w:val="32"/>
+        </w:rPr>
+        <w:t>Variance</w:t>
+      </w:r>
+      <w:proofErr w:type="spellEnd"/>
+      <w:r>
+        <w:rPr>
+          <w:rFonts w:ascii="Roboto" w:hAnsi="Roboto"/>
+          <w:b/>
+          <w:bCs/>
+          <w:sz w:val="32"/>
+          <w:szCs w:val="32"/>
+        </w:rPr>
+        <w:t xml:space="preserve"> Function</w:t>
+      </w:r>
+    </w:p>
+    <w:p>
+      <w:pPr>
+        <w:rPr>
+          <w:rFonts w:ascii="Roboto" w:hAnsi="Roboto"/>
+          <w:sz w:val="28"/>
+          <w:szCs w:val="28"/>
+        </w:rPr>
+      </w:pPr>
+      <w:r>
+        <w:rPr>
+          <w:rFonts w:ascii="Roboto" w:hAnsi="Roboto"/>
+          <w:sz w:val="28"/>
+          <w:szCs w:val="28"/>
+        </w:rPr>
+        <w:t xml:space="preserve">The </w:t>
+      </w:r>
+      <w:proofErr w:type="spellStart"/>
+      <w:r>
+        <w:rPr>
+          <w:rFonts w:ascii="Roboto" w:hAnsi="Roboto"/>
+          <w:sz w:val="28"/>
+          <w:szCs w:val="28"/>
+        </w:rPr>
+        <w:t>normal</w:t>
+      </w:r>
+      <w:r>
+        <w:rPr>
+          <w:rFonts w:ascii="Roboto" w:hAnsi="Roboto"/>
+          <w:sz w:val="28"/>
+          <w:szCs w:val="28"/>
+        </w:rPr>
+        <w:t>Variance</w:t>
+      </w:r>
+      <w:proofErr w:type="spellEnd"/>
+      <w:r>
+        <w:rPr>
+          <w:rFonts w:ascii="Roboto" w:hAnsi="Roboto"/>
+          <w:sz w:val="28"/>
+          <w:szCs w:val="28"/>
+        </w:rPr>
+        <w:t xml:space="preserve"> function will calculate the variance value ba</w:t>
+      </w:r>
+      <w:r>
+        <w:rPr>
+          <w:rFonts w:ascii="Roboto" w:hAnsi="Roboto"/>
+          <w:sz w:val="28"/>
+          <w:szCs w:val="28"/>
+        </w:rPr>
+        <w:t>s</w:t>
+      </w:r>
+      <w:r>
+        <w:rPr>
+          <w:rFonts w:ascii="Roboto" w:hAnsi="Roboto"/>
+          <w:sz w:val="28"/>
+          <w:szCs w:val="28"/>
+        </w:rPr>
+        <w:t xml:space="preserve">ed on the given </w:t>
+      </w:r>
+      <w:r>
+        <w:rPr>
+          <w:rFonts w:ascii="Roboto" w:hAnsi="Roboto"/>
+          <w:sz w:val="28"/>
+          <w:szCs w:val="28"/>
+        </w:rPr>
+        <w:t>omega</w:t>
+      </w:r>
+      <w:r>
+        <w:rPr>
+          <w:rFonts w:ascii="Roboto" w:hAnsi="Roboto"/>
+          <w:sz w:val="28"/>
+          <w:szCs w:val="28"/>
+        </w:rPr>
+        <w:t xml:space="preserve"> value. The function will </w:t>
+      </w:r>
+      <w:r>
+        <w:rPr>
+          <w:rFonts w:ascii="Roboto" w:hAnsi="Roboto"/>
+          <w:sz w:val="28"/>
+          <w:szCs w:val="28"/>
+        </w:rPr>
+        <w:t>s</w:t>
+      </w:r>
+      <w:r>
+        <w:rPr>
+          <w:rFonts w:ascii="Roboto" w:hAnsi="Roboto"/>
+          <w:sz w:val="28"/>
+          <w:szCs w:val="28"/>
+        </w:rPr>
+        <w:t>imply return the value ba</w:t>
+      </w:r>
+      <w:r>
+        <w:rPr>
+          <w:rFonts w:ascii="Roboto" w:hAnsi="Roboto"/>
+          <w:sz w:val="28"/>
+          <w:szCs w:val="28"/>
+        </w:rPr>
+        <w:t>s</w:t>
+      </w:r>
+      <w:r>
+        <w:rPr>
+          <w:rFonts w:ascii="Roboto" w:hAnsi="Roboto"/>
+          <w:sz w:val="28"/>
+          <w:szCs w:val="28"/>
+        </w:rPr>
+        <w:t>ed on the equation below.</w:t>
+      </w:r>
+    </w:p>
+    <w:p>
+      <w:pPr>
+        <w:rPr>
+          <w:rFonts w:ascii="Roboto" w:eastAsiaTheme="minorEastAsia" w:hAnsi="Roboto"/>
+          <w:sz w:val="24"/>
+          <w:szCs w:val="24"/>
+        </w:rPr>
+      </w:pPr>
+      <m:oMathPara>
+        <m:oMath>
+          <m:sSup>
+            <m:sSupPr>
+              <m:ctrlPr>
+                <w:rPr>
+                  <w:rFonts w:ascii="Cambria Math" w:eastAsiaTheme="minorEastAsia" w:hAnsi="Cambria Math"/>
+                  <w:i/>
+                  <w:sz w:val="24"/>
+                  <w:szCs w:val="24"/>
+                </w:rPr>
+              </m:ctrlPr>
+            </m:sSupPr>
+            <m:e>
+              <m:r>
+                <w:rPr>
+                  <w:rFonts w:ascii="Cambria Math" w:eastAsiaTheme="minorEastAsia" w:hAnsi="Cambria Math"/>
+                  <w:sz w:val="24"/>
+                  <w:szCs w:val="24"/>
+                </w:rPr>
+                <m:t>σ</m:t>
+              </m:r>
+            </m:e>
+            <m:sup>
+              <m:r>
+                <w:rPr>
+                  <w:rFonts w:ascii="Cambria Math" w:eastAsiaTheme="minorEastAsia" w:hAnsi="Cambria Math"/>
+                  <w:sz w:val="24"/>
+                  <w:szCs w:val="24"/>
+                </w:rPr>
+                <m:t>2</m:t>
+              </m:r>
+            </m:sup>
+          </m:sSup>
+          <m:r>
+            <w:rPr>
+              <w:rFonts w:ascii="Cambria Math" w:eastAsiaTheme="minorEastAsia" w:hAnsi="Cambria Math"/>
+              <w:sz w:val="24"/>
+              <w:szCs w:val="24"/>
+            </w:rPr>
+            <m:t>=V</m:t>
+          </m:r>
+          <m:d>
+            <m:dPr>
+              <m:ctrlPr>
+                <w:rPr>
+                  <w:rFonts w:ascii="Cambria Math" w:eastAsiaTheme="minorEastAsia" w:hAnsi="Cambria Math"/>
+                  <w:i/>
+                  <w:sz w:val="24"/>
+                  <w:szCs w:val="24"/>
+                </w:rPr>
+              </m:ctrlPr>
+            </m:dPr>
+            <m:e>
+              <m:r>
+                <w:rPr>
+                  <w:rFonts w:ascii="Cambria Math" w:eastAsiaTheme="minorEastAsia" w:hAnsi="Cambria Math"/>
+                  <w:sz w:val="24"/>
+                  <w:szCs w:val="24"/>
+                </w:rPr>
+                <m:t>Y</m:t>
+              </m:r>
+            </m:e>
+          </m:d>
+          <m:r>
+            <w:rPr>
+              <w:rFonts w:ascii="Cambria Math" w:eastAsiaTheme="minorEastAsia" w:hAnsi="Cambria Math"/>
+              <w:sz w:val="24"/>
+              <w:szCs w:val="24"/>
+            </w:rPr>
+            <m:t xml:space="preserve">= </m:t>
+          </m:r>
+          <m:sSup>
+            <m:sSupPr>
+              <m:ctrlPr>
+                <w:rPr>
+                  <w:rFonts w:ascii="Cambria Math" w:eastAsiaTheme="minorEastAsia" w:hAnsi="Cambria Math"/>
+                  <w:i/>
+                  <w:sz w:val="24"/>
+                  <w:szCs w:val="24"/>
+                </w:rPr>
+              </m:ctrlPr>
+            </m:sSupPr>
+            <m:e>
+              <m:r>
+                <w:rPr>
+                  <w:rFonts w:ascii="Cambria Math" w:eastAsiaTheme="minorEastAsia" w:hAnsi="Cambria Math"/>
+                  <w:sz w:val="24"/>
+                  <w:szCs w:val="24"/>
+                </w:rPr>
+                <m:t>σ</m:t>
+              </m:r>
+            </m:e>
+            <m:sup>
+              <m:r>
+                <w:rPr>
+                  <w:rFonts w:ascii="Cambria Math" w:eastAsiaTheme="minorEastAsia" w:hAnsi="Cambria Math"/>
+                  <w:sz w:val="24"/>
+                  <w:szCs w:val="24"/>
+                </w:rPr>
+                <m:t>2</m:t>
+              </m:r>
+            </m:sup>
+          </m:sSup>
+        </m:oMath>
+      </m:oMathPara>
+    </w:p>
+    <w:p>
+      <w:pPr>
+        <w:rPr>
+          <w:rFonts w:ascii="Roboto" w:eastAsiaTheme="minorEastAsia" w:hAnsi="Roboto"/>
+          <w:sz w:val="24"/>
+          <w:szCs w:val="24"/>
+        </w:rPr>
+      </w:pPr>
+    </w:p>
+    <w:p>
+      <w:pPr>
+        <w:rPr>
+          <w:rFonts w:ascii="Roboto" w:hAnsi="Roboto"/>
+          <w:b/>
+          <w:bCs/>
+          <w:sz w:val="32"/>
+          <w:szCs w:val="32"/>
+        </w:rPr>
+      </w:pPr>
+      <w:proofErr w:type="spellStart"/>
+      <w:r>
+        <w:rPr>
+          <w:rFonts w:ascii="Roboto" w:hAnsi="Roboto"/>
+          <w:b/>
+          <w:bCs/>
+          <w:sz w:val="32"/>
+          <w:szCs w:val="32"/>
+        </w:rPr>
+        <w:t>beta</w:t>
+      </w:r>
+      <w:r>
+        <w:rPr>
+          <w:rFonts w:ascii="Roboto" w:hAnsi="Roboto"/>
+          <w:b/>
+          <w:bCs/>
+          <w:sz w:val="32"/>
+          <w:szCs w:val="32"/>
+        </w:rPr>
+        <w:t>Expected</w:t>
+      </w:r>
+      <w:proofErr w:type="spellEnd"/>
+      <w:r>
+        <w:rPr>
+          <w:rFonts w:ascii="Roboto" w:hAnsi="Roboto"/>
+          <w:b/>
+          <w:bCs/>
+          <w:sz w:val="32"/>
+          <w:szCs w:val="32"/>
+        </w:rPr>
+        <w:t xml:space="preserve"> Function</w:t>
+      </w:r>
+    </w:p>
+    <w:p>
+      <w:pPr>
+        <w:rPr>
+          <w:rFonts w:ascii="Roboto" w:hAnsi="Roboto"/>
+          <w:sz w:val="28"/>
+          <w:szCs w:val="28"/>
+        </w:rPr>
+      </w:pPr>
+      <w:r>
+        <w:rPr>
+          <w:rFonts w:ascii="Roboto" w:hAnsi="Roboto"/>
+          <w:sz w:val="28"/>
+          <w:szCs w:val="28"/>
+        </w:rPr>
+        <w:t xml:space="preserve">The </w:t>
+      </w:r>
+      <w:proofErr w:type="spellStart"/>
+      <w:r>
+        <w:rPr>
+          <w:rFonts w:ascii="Roboto" w:hAnsi="Roboto"/>
+          <w:sz w:val="28"/>
+          <w:szCs w:val="28"/>
+        </w:rPr>
+        <w:t>beta</w:t>
+      </w:r>
+      <w:r>
+        <w:rPr>
+          <w:rFonts w:ascii="Roboto" w:hAnsi="Roboto"/>
+          <w:sz w:val="28"/>
+          <w:szCs w:val="28"/>
+        </w:rPr>
+        <w:t>Expected</w:t>
+      </w:r>
+      <w:proofErr w:type="spellEnd"/>
+      <w:r>
+        <w:rPr>
+          <w:rFonts w:ascii="Roboto" w:hAnsi="Roboto"/>
+          <w:sz w:val="28"/>
+          <w:szCs w:val="28"/>
+        </w:rPr>
+        <w:t xml:space="preserve"> function will calculate the expected value ba</w:t>
+      </w:r>
+      <w:r>
+        <w:rPr>
+          <w:rFonts w:ascii="Roboto" w:hAnsi="Roboto"/>
+          <w:sz w:val="28"/>
+          <w:szCs w:val="28"/>
+        </w:rPr>
+        <w:t>s</w:t>
+      </w:r>
+      <w:r>
+        <w:rPr>
+          <w:rFonts w:ascii="Roboto" w:hAnsi="Roboto"/>
+          <w:sz w:val="28"/>
+          <w:szCs w:val="28"/>
+        </w:rPr>
+        <w:t xml:space="preserve">ed on the given </w:t>
+      </w:r>
+      <w:r>
+        <w:rPr>
+          <w:rFonts w:ascii="Roboto" w:hAnsi="Roboto"/>
+          <w:sz w:val="28"/>
+          <w:szCs w:val="28"/>
+        </w:rPr>
+        <w:t xml:space="preserve">alpha and </w:t>
+      </w:r>
+      <w:r>
+        <w:rPr>
+          <w:rFonts w:ascii="Roboto" w:hAnsi="Roboto"/>
+          <w:sz w:val="28"/>
+          <w:szCs w:val="28"/>
+        </w:rPr>
+        <w:t xml:space="preserve">beta value. The function will </w:t>
+      </w:r>
+      <w:r>
+        <w:rPr>
+          <w:rFonts w:ascii="Roboto" w:hAnsi="Roboto"/>
+          <w:sz w:val="28"/>
+          <w:szCs w:val="28"/>
+        </w:rPr>
+        <w:t>s</w:t>
+      </w:r>
+      <w:r>
+        <w:rPr>
+          <w:rFonts w:ascii="Roboto" w:hAnsi="Roboto"/>
+          <w:sz w:val="28"/>
+          <w:szCs w:val="28"/>
+        </w:rPr>
+        <w:t>imply return the value ba</w:t>
+      </w:r>
+      <w:r>
+        <w:rPr>
+          <w:rFonts w:ascii="Roboto" w:hAnsi="Roboto"/>
+          <w:sz w:val="28"/>
+          <w:szCs w:val="28"/>
+        </w:rPr>
+        <w:t>s</w:t>
+      </w:r>
+      <w:r>
+        <w:rPr>
+          <w:rFonts w:ascii="Roboto" w:hAnsi="Roboto"/>
+          <w:sz w:val="28"/>
+          <w:szCs w:val="28"/>
+        </w:rPr>
+        <w:t>ed on the equation below.</w:t>
+      </w:r>
+    </w:p>
+    <w:p>
+      <w:pPr>
+        <w:rPr>
+          <w:rFonts w:ascii="Roboto" w:eastAsiaTheme="minorEastAsia" w:hAnsi="Roboto"/>
+          <w:sz w:val="24"/>
+          <w:szCs w:val="24"/>
+        </w:rPr>
+      </w:pPr>
+      <m:oMathPara>
+        <m:oMath>
+          <m:r>
+            <w:rPr>
+              <w:rFonts w:ascii="Cambria Math" w:eastAsiaTheme="minorEastAsia" w:hAnsi="Cambria Math"/>
+              <w:sz w:val="24"/>
+              <w:szCs w:val="24"/>
+            </w:rPr>
+            <m:t>μ=E</m:t>
+          </m:r>
+          <m:d>
+            <m:dPr>
+              <m:ctrlPr>
+                <w:rPr>
+                  <w:rFonts w:ascii="Cambria Math" w:eastAsiaTheme="minorEastAsia" w:hAnsi="Cambria Math"/>
+                  <w:i/>
+                  <w:sz w:val="24"/>
+                  <w:szCs w:val="24"/>
+                </w:rPr>
+              </m:ctrlPr>
+            </m:dPr>
+            <m:e>
+              <m:r>
+                <w:rPr>
+                  <w:rFonts w:ascii="Cambria Math" w:eastAsiaTheme="minorEastAsia" w:hAnsi="Cambria Math"/>
+                  <w:sz w:val="24"/>
+                  <w:szCs w:val="24"/>
+                </w:rPr>
+                <m:t>Y</m:t>
+              </m:r>
+            </m:e>
+          </m:d>
+          <m:r>
+            <w:rPr>
+              <w:rFonts w:ascii="Cambria Math" w:eastAsiaTheme="minorEastAsia" w:hAnsi="Cambria Math"/>
+              <w:sz w:val="24"/>
+              <w:szCs w:val="24"/>
+            </w:rPr>
+            <m:t xml:space="preserve">= </m:t>
+          </m:r>
+          <m:f>
+            <m:fPr>
+              <m:ctrlPr>
+                <w:rPr>
+                  <w:rFonts w:ascii="Cambria Math" w:eastAsiaTheme="minorEastAsia" w:hAnsi="Cambria Math"/>
+                  <w:i/>
+                  <w:sz w:val="24"/>
+                  <w:szCs w:val="24"/>
+                </w:rPr>
+              </m:ctrlPr>
+            </m:fPr>
+            <m:num>
+              <m:r>
+                <w:rPr>
+                  <w:rFonts w:ascii="Cambria Math" w:eastAsiaTheme="minorEastAsia" w:hAnsi="Cambria Math"/>
+                  <w:sz w:val="24"/>
+                  <w:szCs w:val="24"/>
+                </w:rPr>
+                <m:t>α</m:t>
+              </m:r>
+            </m:num>
+            <m:den>
+              <m:r>
+                <w:rPr>
+                  <w:rFonts w:ascii="Cambria Math" w:eastAsiaTheme="minorEastAsia" w:hAnsi="Cambria Math"/>
+                  <w:sz w:val="24"/>
+                  <w:szCs w:val="24"/>
+                </w:rPr>
+                <m:t>α+β</m:t>
+              </m:r>
+            </m:den>
+          </m:f>
+        </m:oMath>
+      </m:oMathPara>
+    </w:p>
+    <w:p>
+      <w:pPr>
+        <w:rPr>
+          <w:rFonts w:ascii="Roboto" w:hAnsi="Roboto"/>
+          <w:b/>
+          <w:bCs/>
+          <w:sz w:val="32"/>
+          <w:szCs w:val="32"/>
+        </w:rPr>
+      </w:pPr>
+    </w:p>
+    <w:p>
+      <w:pPr>
+        <w:rPr>
+          <w:rFonts w:ascii="Roboto" w:hAnsi="Roboto"/>
+          <w:b/>
+          <w:bCs/>
+          <w:sz w:val="32"/>
+          <w:szCs w:val="32"/>
+        </w:rPr>
+      </w:pPr>
+    </w:p>
+    <w:p>
+      <w:pPr>
+        <w:rPr>
+          <w:rFonts w:ascii="Roboto" w:hAnsi="Roboto"/>
+          <w:b/>
+          <w:bCs/>
+          <w:sz w:val="32"/>
+          <w:szCs w:val="32"/>
+        </w:rPr>
+      </w:pPr>
+    </w:p>
+    <w:p>
+      <w:pPr>
+        <w:rPr>
+          <w:rFonts w:ascii="Roboto" w:hAnsi="Roboto"/>
+          <w:b/>
+          <w:bCs/>
+          <w:sz w:val="32"/>
+          <w:szCs w:val="32"/>
+        </w:rPr>
+      </w:pPr>
+      <w:proofErr w:type="spellStart"/>
+      <w:r>
+        <w:rPr>
+          <w:rFonts w:ascii="Roboto" w:hAnsi="Roboto"/>
+          <w:b/>
+          <w:bCs/>
+          <w:sz w:val="32"/>
+          <w:szCs w:val="32"/>
+        </w:rPr>
+        <w:lastRenderedPageBreak/>
+        <w:t>beta</w:t>
+      </w:r>
+      <w:r>
+        <w:rPr>
+          <w:rFonts w:ascii="Roboto" w:hAnsi="Roboto"/>
+          <w:b/>
+          <w:bCs/>
+          <w:sz w:val="32"/>
+          <w:szCs w:val="32"/>
+        </w:rPr>
+        <w:t>Variance</w:t>
+      </w:r>
+      <w:proofErr w:type="spellEnd"/>
+      <w:r>
+        <w:rPr>
+          <w:rFonts w:ascii="Roboto" w:hAnsi="Roboto"/>
+          <w:b/>
+          <w:bCs/>
+          <w:sz w:val="32"/>
+          <w:szCs w:val="32"/>
+        </w:rPr>
+        <w:t xml:space="preserve"> Function</w:t>
+      </w:r>
+    </w:p>
+    <w:p>
+      <w:pPr>
+        <w:rPr>
+          <w:rFonts w:ascii="Roboto" w:hAnsi="Roboto"/>
+          <w:sz w:val="28"/>
+          <w:szCs w:val="28"/>
+        </w:rPr>
+      </w:pPr>
+      <w:r>
+        <w:rPr>
+          <w:rFonts w:ascii="Roboto" w:hAnsi="Roboto"/>
+          <w:sz w:val="28"/>
+          <w:szCs w:val="28"/>
+        </w:rPr>
+        <w:t xml:space="preserve">The </w:t>
+      </w:r>
+      <w:proofErr w:type="spellStart"/>
+      <w:r>
+        <w:rPr>
+          <w:rFonts w:ascii="Roboto" w:hAnsi="Roboto"/>
+          <w:sz w:val="28"/>
+          <w:szCs w:val="28"/>
+        </w:rPr>
+        <w:t>beta</w:t>
+      </w:r>
+      <w:r>
+        <w:rPr>
+          <w:rFonts w:ascii="Roboto" w:hAnsi="Roboto"/>
+          <w:sz w:val="28"/>
+          <w:szCs w:val="28"/>
+        </w:rPr>
+        <w:t>Variance</w:t>
+      </w:r>
+      <w:proofErr w:type="spellEnd"/>
+      <w:r>
+        <w:rPr>
+          <w:rFonts w:ascii="Roboto" w:hAnsi="Roboto"/>
+          <w:sz w:val="28"/>
+          <w:szCs w:val="28"/>
+        </w:rPr>
+        <w:t xml:space="preserve"> function will calculate the variance value ba</w:t>
+      </w:r>
+      <w:r>
+        <w:rPr>
+          <w:rFonts w:ascii="Roboto" w:hAnsi="Roboto"/>
+          <w:sz w:val="28"/>
+          <w:szCs w:val="28"/>
+        </w:rPr>
+        <w:t>s</w:t>
+      </w:r>
+      <w:r>
+        <w:rPr>
+          <w:rFonts w:ascii="Roboto" w:hAnsi="Roboto"/>
+          <w:sz w:val="28"/>
+          <w:szCs w:val="28"/>
+        </w:rPr>
+        <w:t>ed on the given</w:t>
+      </w:r>
+      <w:r>
+        <w:rPr>
+          <w:rFonts w:ascii="Roboto" w:hAnsi="Roboto"/>
+          <w:sz w:val="28"/>
+          <w:szCs w:val="28"/>
+        </w:rPr>
+        <w:t xml:space="preserve"> alpha and</w:t>
+      </w:r>
+      <w:r>
+        <w:rPr>
+          <w:rFonts w:ascii="Roboto" w:hAnsi="Roboto"/>
+          <w:sz w:val="28"/>
+          <w:szCs w:val="28"/>
+        </w:rPr>
+        <w:t xml:space="preserve"> beta value. The function will </w:t>
+      </w:r>
+      <w:r>
+        <w:rPr>
+          <w:rFonts w:ascii="Roboto" w:hAnsi="Roboto"/>
+          <w:sz w:val="28"/>
+          <w:szCs w:val="28"/>
+        </w:rPr>
+        <w:t>s</w:t>
+      </w:r>
+      <w:r>
+        <w:rPr>
+          <w:rFonts w:ascii="Roboto" w:hAnsi="Roboto"/>
+          <w:sz w:val="28"/>
+          <w:szCs w:val="28"/>
+        </w:rPr>
+        <w:t>imply return the value ba</w:t>
+      </w:r>
+      <w:r>
+        <w:rPr>
+          <w:rFonts w:ascii="Roboto" w:hAnsi="Roboto"/>
+          <w:sz w:val="28"/>
+          <w:szCs w:val="28"/>
+        </w:rPr>
+        <w:t>s</w:t>
+      </w:r>
+      <w:r>
+        <w:rPr>
+          <w:rFonts w:ascii="Roboto" w:hAnsi="Roboto"/>
+          <w:sz w:val="28"/>
+          <w:szCs w:val="28"/>
+        </w:rPr>
+        <w:t>ed on the equation below.</w:t>
+      </w:r>
+    </w:p>
+    <w:p>
+      <w:pPr>
+        <w:rPr>
+          <w:rFonts w:ascii="Roboto" w:eastAsiaTheme="minorEastAsia" w:hAnsi="Roboto"/>
+          <w:sz w:val="24"/>
+          <w:szCs w:val="24"/>
+        </w:rPr>
+      </w:pPr>
+      <m:oMathPara>
+        <m:oMath>
+          <m:sSup>
+            <m:sSupPr>
+              <m:ctrlPr>
+                <w:rPr>
+                  <w:rFonts w:ascii="Cambria Math" w:eastAsiaTheme="minorEastAsia" w:hAnsi="Cambria Math"/>
+                  <w:i/>
+                  <w:sz w:val="24"/>
+                  <w:szCs w:val="24"/>
+                </w:rPr>
+              </m:ctrlPr>
+            </m:sSupPr>
+            <m:e>
+              <m:r>
+                <w:rPr>
+                  <w:rFonts w:ascii="Cambria Math" w:eastAsiaTheme="minorEastAsia" w:hAnsi="Cambria Math"/>
+                  <w:sz w:val="24"/>
+                  <w:szCs w:val="24"/>
+                </w:rPr>
+                <m:t>σ</m:t>
+              </m:r>
+            </m:e>
+            <m:sup>
+              <m:r>
+                <w:rPr>
+                  <w:rFonts w:ascii="Cambria Math" w:eastAsiaTheme="minorEastAsia" w:hAnsi="Cambria Math"/>
+                  <w:sz w:val="24"/>
+                  <w:szCs w:val="24"/>
+                </w:rPr>
+                <m:t>2</m:t>
+              </m:r>
+            </m:sup>
+          </m:sSup>
+          <m:r>
+            <w:rPr>
+              <w:rFonts w:ascii="Cambria Math" w:eastAsiaTheme="minorEastAsia" w:hAnsi="Cambria Math"/>
+              <w:sz w:val="24"/>
+              <w:szCs w:val="24"/>
+            </w:rPr>
+            <m:t>=V</m:t>
+          </m:r>
+          <m:d>
+            <m:dPr>
+              <m:ctrlPr>
+                <w:rPr>
+                  <w:rFonts w:ascii="Cambria Math" w:eastAsiaTheme="minorEastAsia" w:hAnsi="Cambria Math"/>
+                  <w:i/>
+                  <w:sz w:val="24"/>
+                  <w:szCs w:val="24"/>
+                </w:rPr>
+              </m:ctrlPr>
+            </m:dPr>
+            <m:e>
+              <m:r>
+                <w:rPr>
+                  <w:rFonts w:ascii="Cambria Math" w:eastAsiaTheme="minorEastAsia" w:hAnsi="Cambria Math"/>
+                  <w:sz w:val="24"/>
+                  <w:szCs w:val="24"/>
+                </w:rPr>
+                <m:t>Y</m:t>
+              </m:r>
+            </m:e>
+          </m:d>
+          <m:r>
+            <w:rPr>
+              <w:rFonts w:ascii="Cambria Math" w:eastAsiaTheme="minorEastAsia" w:hAnsi="Cambria Math"/>
+              <w:sz w:val="24"/>
+              <w:szCs w:val="24"/>
+            </w:rPr>
+            <m:t xml:space="preserve">= </m:t>
+          </m:r>
+          <m:f>
+            <m:fPr>
+              <m:ctrlPr>
+                <w:rPr>
+                  <w:rFonts w:ascii="Cambria Math" w:eastAsiaTheme="minorEastAsia" w:hAnsi="Cambria Math"/>
+                  <w:i/>
+                  <w:sz w:val="24"/>
+                  <w:szCs w:val="24"/>
+                </w:rPr>
+              </m:ctrlPr>
+            </m:fPr>
+            <m:num>
+              <m:r>
+                <w:rPr>
+                  <w:rFonts w:ascii="Cambria Math" w:eastAsiaTheme="minorEastAsia" w:hAnsi="Cambria Math"/>
+                  <w:sz w:val="24"/>
+                  <w:szCs w:val="24"/>
+                </w:rPr>
+                <m:t>αβ</m:t>
+              </m:r>
+            </m:num>
+            <m:den>
+              <m:sSup>
+                <m:sSupPr>
+                  <m:ctrlPr>
+                    <w:rPr>
+                      <w:rFonts w:ascii="Cambria Math" w:eastAsiaTheme="minorEastAsia" w:hAnsi="Cambria Math"/>
+                      <w:i/>
+                      <w:sz w:val="24"/>
+                      <w:szCs w:val="24"/>
+                    </w:rPr>
+                  </m:ctrlPr>
+                </m:sSupPr>
+                <m:e>
+                  <m:d>
+                    <m:dPr>
+                      <m:ctrlPr>
+                        <w:rPr>
+                          <w:rFonts w:ascii="Cambria Math" w:eastAsiaTheme="minorEastAsia" w:hAnsi="Cambria Math"/>
+                          <w:i/>
+                          <w:sz w:val="24"/>
+                          <w:szCs w:val="24"/>
+                        </w:rPr>
+                      </m:ctrlPr>
+                    </m:dPr>
+                    <m:e>
+                      <m:r>
+                        <w:rPr>
+                          <w:rFonts w:ascii="Cambria Math" w:eastAsiaTheme="minorEastAsia" w:hAnsi="Cambria Math"/>
+                          <w:sz w:val="24"/>
+                          <w:szCs w:val="24"/>
+                        </w:rPr>
+                        <m:t>α+β</m:t>
+                      </m:r>
+                    </m:e>
+                  </m:d>
+                </m:e>
+                <m:sup>
+                  <m:r>
+                    <w:rPr>
+                      <w:rFonts w:ascii="Cambria Math" w:eastAsiaTheme="minorEastAsia" w:hAnsi="Cambria Math"/>
+                      <w:sz w:val="24"/>
+                      <w:szCs w:val="24"/>
+                    </w:rPr>
+                    <m:t>2</m:t>
+                  </m:r>
+                </m:sup>
+              </m:sSup>
+              <m:r>
+                <w:rPr>
+                  <w:rFonts w:ascii="Cambria Math" w:eastAsiaTheme="minorEastAsia" w:hAnsi="Cambria Math"/>
+                  <w:sz w:val="24"/>
+                  <w:szCs w:val="24"/>
+                </w:rPr>
+                <m:t>(α+β+1)</m:t>
+              </m:r>
+            </m:den>
+          </m:f>
+        </m:oMath>
+      </m:oMathPara>
     </w:p>
     <w:p>
       <w:pPr>

</xml_diff>